<commit_message>
Updated to assignment and code examples
</commit_message>
<xml_diff>
--- a/assignments/assg5.docx
+++ b/assignments/assg5.docx
@@ -220,10 +220,7 @@
         </w:numPr>
       </w:pPr>
       <w:r>
-        <w:t>10 Points – does what is asked</w:t>
-      </w:r>
-      <w:r>
-        <w:t xml:space="preserve">. </w:t>
+        <w:t xml:space="preserve">10 Points – does what is asked. </w:t>
       </w:r>
     </w:p>
     <w:p>
@@ -249,6 +246,40 @@
         <w:t xml:space="preserve"> </w:t>
       </w:r>
     </w:p>
+    <w:p>
+      <w:r>
+        <w:t>Submission</w:t>
+      </w:r>
+    </w:p>
+    <w:p>
+      <w:r>
+        <w:t xml:space="preserve">Please submit: </w:t>
+      </w:r>
+    </w:p>
+    <w:p>
+      <w:pPr>
+        <w:pStyle w:val="ListParagraph"/>
+        <w:numPr>
+          <w:ilvl w:val="0"/>
+          <w:numId w:val="13"/>
+        </w:numPr>
+      </w:pPr>
+      <w:r>
+        <w:t>A screenshot as .PNG of your application after pressing test once, and undo once.</w:t>
+      </w:r>
+    </w:p>
+    <w:p>
+      <w:pPr>
+        <w:pStyle w:val="ListParagraph"/>
+        <w:numPr>
+          <w:ilvl w:val="0"/>
+          <w:numId w:val="13"/>
+        </w:numPr>
+      </w:pPr>
+      <w:r>
+        <w:t>Your project folder containing the code and project files</w:t>
+      </w:r>
+    </w:p>
     <w:p/>
     <w:p>
       <w:r>
@@ -259,6 +290,9 @@
         <w:br/>
       </w:r>
       <w:r>
+        <w:rPr>
+          <w:noProof/>
+        </w:rPr>
         <w:drawing>
           <wp:inline distT="0" distB="0" distL="0" distR="0" wp14:anchorId="65F15EE4" wp14:editId="27B9514D">
             <wp:extent cx="5943600" cy="3744595"/>

</xml_diff>